<commit_message>
Added Weekly Reports for this week and the week before.  Also adjusted naming convention of 03/02 to conform to the other document.
</commit_message>
<xml_diff>
--- a/DevDocs/WeeklyReports/Weekly Report 20140223.docx
+++ b/DevDocs/WeeklyReports/Weekly Report 20140223.docx
@@ -58,7 +58,7 @@
           <w:sz w:val="28"/>
           <w:szCs w:val="28"/>
         </w:rPr>
-        <w:t>16</w:t>
+        <w:t>23</w:t>
       </w:r>
     </w:p>
     <w:p>
@@ -242,12 +242,10 @@
           <w:numId w:val="3"/>
         </w:numPr>
       </w:pPr>
-      <w:bookmarkStart w:id="0" w:name="_GoBack"/>
       <w:r>
         <w:t>TODO</w:t>
       </w:r>
     </w:p>
-    <w:bookmarkEnd w:id="0"/>
     <w:p>
       <w:pPr>
         <w:pStyle w:val="Heading1"/>

</xml_diff>

<commit_message>
Trying yet again to get this commit to push through.
</commit_message>
<xml_diff>
--- a/DevDocs/WeeklyReports/Weekly Report 20140223.docx
+++ b/DevDocs/WeeklyReports/Weekly Report 20140223.docx
@@ -123,6 +123,13 @@
           <w:szCs w:val="28"/>
         </w:rPr>
         <w:t>Status Summary</w:t>
+      </w:r>
+      <w:r>
+        <w:rPr>
+          <w:sz w:val="28"/>
+          <w:szCs w:val="28"/>
+        </w:rPr>
+        <w:t xml:space="preserve"> </w:t>
       </w:r>
     </w:p>
     <w:p>

</xml_diff>